<commit_message>
tdf#167535: Ignore dummy anchor nodes in line numbering
Commit 441aed20b95ee40dec1df72fb8e8167d0e48c0c4 (tdf#167379 sw floattable:
make dummy paragraph from DOCX import less visible, 2025-07-10) introduced
dummy nodes as invisible anchors for floating tables without normal anchor
nodes. These nodes are not part of actual content; take that into account
in SwTextFrame::ChgThisLines, which calculates line numbering.

Added SwTextNode::IsDummyAnchorNode and SwTextFrame::IsDummyAnchorFrame to
avoid code duplication.

Change-Id: I872df4d1f02a4abc75f7bd6316795cae2f951b0e
Reviewed-on: https://gerrit.libreoffice.org/c/core/+/187982
Tested-by: Jenkins
Reviewed-by: Mike Kaganski <mike.kaganski@collabora.com>
</commit_message>
<xml_diff>
--- a/sw/qa/extras/layout/data/tdf167526.docx
+++ b/sw/qa/extras/layout/data/tdf167526.docx
@@ -66,10 +66,15 @@
         </w:tc>
       </w:tr>
     </w:tbl>
-    <w:p/>
+    <w:p>
+      <w:r>
+        <w:t>More text</w:t>
+      </w:r>
+    </w:p>
     <w:sectPr>
       <w:pgSz w:w="12240" w:h="15840"/>
       <w:pgMar w:top="1417" w:right="1417" w:bottom="1417" w:left="1417" w:header="708" w:footer="708" w:gutter="0"/>
+      <w:lnNumType w:countBy="1" w:distance="283" w:restart="continuous"/>
       <w:cols w:space="708"/>
       <w:docGrid w:linePitch="360"/>
     </w:sectPr>
@@ -1013,6 +1018,14 @@
       </w:tblBorders>
     </w:tblPr>
   </w:style>
+  <w:style w:type="character" w:styleId="LineNumber">
+    <w:name w:val="line number"/>
+    <w:basedOn w:val="DefaultParagraphFont"/>
+    <w:uiPriority w:val="99"/>
+    <w:semiHidden/>
+    <w:unhideWhenUsed/>
+    <w:rsid w:val="00172FFC"/>
+  </w:style>
 </w:styles>
 </file>
 

</xml_diff>

<commit_message>
Revert "tdf#167535: Ignore dummy anchor nodes in line numbering"
This reverts commit 14f4ea109d4cd8fe50fd419f51e3370c74169343.

Reason for revert: will re-implement using PROP_PARA_LINE_NUMBER_COUNT

Change-Id: I14e9f7ffb5a0c3e76c4315bd8aaa5b680d1922c0
Reviewed-on: https://gerrit.libreoffice.org/c/core/+/188010
Reviewed-by: Mike Kaganski <mike.kaganski@collabora.com>
Tested-by: Jenkins
</commit_message>
<xml_diff>
--- a/sw/qa/extras/layout/data/tdf167526.docx
+++ b/sw/qa/extras/layout/data/tdf167526.docx
@@ -66,15 +66,10 @@
         </w:tc>
       </w:tr>
     </w:tbl>
-    <w:p>
-      <w:r>
-        <w:t>More text</w:t>
-      </w:r>
-    </w:p>
+    <w:p/>
     <w:sectPr>
       <w:pgSz w:w="12240" w:h="15840"/>
       <w:pgMar w:top="1417" w:right="1417" w:bottom="1417" w:left="1417" w:header="708" w:footer="708" w:gutter="0"/>
-      <w:lnNumType w:countBy="1" w:distance="283" w:restart="continuous"/>
       <w:cols w:space="708"/>
       <w:docGrid w:linePitch="360"/>
     </w:sectPr>
@@ -1018,14 +1013,6 @@
       </w:tblBorders>
     </w:tblPr>
   </w:style>
-  <w:style w:type="character" w:styleId="LineNumber">
-    <w:name w:val="line number"/>
-    <w:basedOn w:val="DefaultParagraphFont"/>
-    <w:uiPriority w:val="99"/>
-    <w:semiHidden/>
-    <w:unhideWhenUsed/>
-    <w:rsid w:val="00172FFC"/>
-  </w:style>
 </w:styles>
 </file>
 

</xml_diff>

<commit_message>
tdf#167535: Ignore dummy anchor nodes in line numbering (take 2)
Commit 441aed20b95ee40dec1df72fb8e8167d0e48c0c4 (tdf#167379 sw floattable:
make dummy paragraph from DOCX import less visible, 2025-07-10) introduced
dummy nodes as invisible anchors for floating tables without normal anchor
nodes. These nodes are not part of actual content; use suppressLineNumbers
property in OOXMLFastContextHandlerTextTable::lcl_startFastElement, which
avoids their use in line numbering.

Change-Id: Id1703c10ede6960499e08758c250d6d561d1f07f
Reviewed-on: https://gerrit.libreoffice.org/c/core/+/188011
Reviewed-by: Mike Kaganski <mike.kaganski@collabora.com>
Tested-by: Jenkins
</commit_message>
<xml_diff>
--- a/sw/qa/extras/layout/data/tdf167526.docx
+++ b/sw/qa/extras/layout/data/tdf167526.docx
@@ -66,10 +66,15 @@
         </w:tc>
       </w:tr>
     </w:tbl>
-    <w:p/>
+    <w:p>
+      <w:r>
+        <w:t>More text</w:t>
+      </w:r>
+    </w:p>
     <w:sectPr>
       <w:pgSz w:w="12240" w:h="15840"/>
       <w:pgMar w:top="1417" w:right="1417" w:bottom="1417" w:left="1417" w:header="708" w:footer="708" w:gutter="0"/>
+      <w:lnNumType w:countBy="1" w:distance="283" w:restart="continuous"/>
       <w:cols w:space="708"/>
       <w:docGrid w:linePitch="360"/>
     </w:sectPr>
@@ -1013,6 +1018,14 @@
       </w:tblBorders>
     </w:tblPr>
   </w:style>
+  <w:style w:type="character" w:styleId="LineNumber">
+    <w:name w:val="line number"/>
+    <w:basedOn w:val="DefaultParagraphFont"/>
+    <w:uiPriority w:val="99"/>
+    <w:semiHidden/>
+    <w:unhideWhenUsed/>
+    <w:rsid w:val="00172FFC"/>
+  </w:style>
 </w:styles>
 </file>
 

</xml_diff>